<commit_message>
add ml new syllabus
</commit_message>
<xml_diff>
--- a/labresearch.docx
+++ b/labresearch.docx
@@ -64,6 +64,152 @@
     <w:p/>
     <w:p/>
     <w:p/>
+    <w:p/>
+    <w:p/>
+    <w:p/>
+    <w:p/>
+    <w:p/>
+    <w:p/>
+    <w:p/>
+    <w:p/>
+    <w:p/>
+    <w:p/>
+    <w:p/>
+    <w:p/>
+    <w:p/>
+    <w:p/>
+    <w:p/>
+    <w:p/>
+    <w:p/>
+    <w:p/>
+    <w:p>
+      <w:r>
+        <w:t>We are recruiting a graduate student</w:t>
+      </w:r>
+      <w:r>
+        <w:t xml:space="preserve"> (psychology/computer science background)</w:t>
+      </w:r>
+      <w:r>
+        <w:t xml:space="preserve"> to begin September 2023.</w:t>
+      </w:r>
+    </w:p>
+    <w:p/>
+    <w:p>
+      <w:r>
+        <w:t>If you are interested in joining, p</w:t>
+      </w:r>
+      <w:r>
+        <w:t xml:space="preserve">lease email </w:t>
+      </w:r>
+      <w:proofErr w:type="spellStart"/>
+      <w:r>
+        <w:t>qiong</w:t>
+      </w:r>
+      <w:proofErr w:type="spellEnd"/>
+      <w:r>
+        <w:t xml:space="preserve"> dot z at </w:t>
+      </w:r>
+      <w:proofErr w:type="spellStart"/>
+      <w:r>
+        <w:t>rutgers</w:t>
+      </w:r>
+      <w:proofErr w:type="spellEnd"/>
+      <w:r>
+        <w:t xml:space="preserve"> dot </w:t>
+      </w:r>
+      <w:proofErr w:type="spellStart"/>
+      <w:r>
+        <w:t>edu</w:t>
+      </w:r>
+      <w:proofErr w:type="spellEnd"/>
+      <w:r>
+        <w:t>. Include a resume, a</w:t>
+      </w:r>
+      <w:r>
+        <w:t xml:space="preserve"> brief (~</w:t>
+      </w:r>
+      <w:r>
+        <w:t>1</w:t>
+      </w:r>
+      <w:r>
+        <w:t xml:space="preserve"> paragraph) message describing your research experience and interests</w:t>
+      </w:r>
+      <w:r>
+        <w:t>, and if you have specific thoughts (</w:t>
+      </w:r>
+      <w:r>
+        <w:t>~</w:t>
+      </w:r>
+      <w:r>
+        <w:t>1</w:t>
+      </w:r>
+      <w:r>
+        <w:t xml:space="preserve"> paragraph)</w:t>
+      </w:r>
+      <w:r>
+        <w:t xml:space="preserve"> after reading </w:t>
+      </w:r>
+      <w:r>
+        <w:t xml:space="preserve">recent </w:t>
+      </w:r>
+      <w:r>
+        <w:t>papers</w:t>
+      </w:r>
+      <w:r>
+        <w:t xml:space="preserve"> in the lab </w:t>
+      </w:r>
+      <w:r>
+        <w:t xml:space="preserve">(particularly). You might also want to read this influential chapter by Marr (1970), outlining </w:t>
+      </w:r>
+      <w:r>
+        <w:t>the multilevel analysis of cognition as information processing</w:t>
+      </w:r>
+      <w:r>
+        <w:t xml:space="preserve">, which are foundations of our lab approaches. </w:t>
+      </w:r>
+    </w:p>
+    <w:p/>
+    <w:p>
+      <w:r>
+        <w:t>Include a CV and email addresses of up to three references.</w:t>
+      </w:r>
+    </w:p>
+    <w:p/>
+    <w:p/>
+    <w:p>
+      <w:r>
+        <w:t>We</w:t>
+      </w:r>
+      <w:r>
+        <w:t xml:space="preserve"> seek to recruit a </w:t>
+      </w:r>
+      <w:r>
+        <w:t>graduate student in the coming add</w:t>
+      </w:r>
+      <w:r>
+        <w:t>. The successful candidate will join a team of research scientists studying the ways in which the brain stores and retrieves verbal and spatial memories.</w:t>
+      </w:r>
+    </w:p>
+    <w:p/>
+    <w:p>
+      <w:r>
+        <w:lastRenderedPageBreak/>
+        <w:t>Major responsibilities include carrying out experiments on human memory by means of high-density scalp EEG recordings and annotating vocal responses in memory tasks. This position requires an individual who possesses excellent interpersonal and organizational skills. This would be an ideal position for a student interested in cognitive neuroscience, medicine, psychology, or bioengineering.</w:t>
+      </w:r>
+    </w:p>
+    <w:p/>
+    <w:p>
+      <w:r>
+        <w:t>To apply, please submit a resume to kahanalab@gmail.com.</w:t>
+      </w:r>
+    </w:p>
+    <w:p/>
+    <w:p/>
+    <w:p>
+      <w:r>
+        <w:t>For more information on our research, please click here.</w:t>
+      </w:r>
+    </w:p>
     <w:p/>
     <w:p/>
     <w:p/>

</xml_diff>